<commit_message>
backup concurrent behavior added to report
</commit_message>
<xml_diff>
--- a/SDIS_REPORT_2018.docx
+++ b/SDIS_REPORT_2018.docx
@@ -12,6 +12,7 @@
           <w:noProof/>
           <w:sz w:val="32"/>
           <w:szCs w:val="32"/>
+          <w:lang w:val="en-US"/>
         </w:rPr>
       </w:pPr>
       <w:r>
@@ -21,6 +22,7 @@
           <w:noProof/>
           <w:sz w:val="32"/>
           <w:szCs w:val="32"/>
+          <w:lang w:val="en-US"/>
         </w:rPr>
         <w:t>Dispatcher</w:t>
       </w:r>
@@ -301,6 +303,352 @@
           <w:lang w:val="en-US"/>
         </w:rPr>
         <w:t xml:space="preserve"> Activity Diagram of the Dispatcher</w:t>
+      </w:r>
+    </w:p>
+    <w:p>
+      <w:pPr>
+        <w:pStyle w:val="NoSpacing"/>
+        <w:outlineLvl w:val="1"/>
+        <w:rPr>
+          <w:b/>
+          <w:i/>
+          <w:noProof/>
+          <w:sz w:val="32"/>
+          <w:szCs w:val="32"/>
+          <w:lang w:val="en-US"/>
+        </w:rPr>
+      </w:pPr>
+      <w:r>
+        <w:rPr>
+          <w:b/>
+          <w:i/>
+          <w:noProof/>
+          <w:sz w:val="32"/>
+          <w:szCs w:val="32"/>
+          <w:lang w:val="en-US"/>
+        </w:rPr>
+        <w:lastRenderedPageBreak/>
+        <w:t>Backup</w:t>
+      </w:r>
+    </w:p>
+    <w:p>
+      <w:pPr>
+        <w:jc w:val="both"/>
+        <w:rPr>
+          <w:sz w:val="24"/>
+          <w:lang w:val="en-US"/>
+        </w:rPr>
+      </w:pPr>
+      <w:r>
+        <w:rPr>
+          <w:sz w:val="24"/>
+          <w:lang w:val="en-US"/>
+        </w:rPr>
+        <w:t xml:space="preserve">The backup protocol </w:t>
+      </w:r>
+      <w:r>
+        <w:rPr>
+          <w:sz w:val="24"/>
+          <w:lang w:val="en-US"/>
+        </w:rPr>
+        <w:t>is nearly 100% concurrent, the only non-concurrent section being the reading and division of the file being backed up.</w:t>
+      </w:r>
+    </w:p>
+    <w:p>
+      <w:pPr>
+        <w:jc w:val="both"/>
+        <w:rPr>
+          <w:sz w:val="24"/>
+          <w:lang w:val="en-US"/>
+        </w:rPr>
+      </w:pPr>
+      <w:r>
+        <w:rPr>
+          <w:sz w:val="24"/>
+          <w:lang w:val="en-US"/>
+        </w:rPr>
+        <w:t>The backup protocol has 2 main compo</w:t>
+      </w:r>
+      <w:r>
+        <w:rPr>
+          <w:sz w:val="24"/>
+          <w:lang w:val="en-US"/>
+        </w:rPr>
+        <w:t>nents to it and a defining requirement for the dispatcher.</w:t>
+      </w:r>
+    </w:p>
+    <w:p>
+      <w:pPr>
+        <w:jc w:val="both"/>
+        <w:rPr>
+          <w:sz w:val="24"/>
+          <w:lang w:val="en-US"/>
+        </w:rPr>
+      </w:pPr>
+      <w:r>
+        <w:rPr>
+          <w:sz w:val="24"/>
+          <w:lang w:val="en-US"/>
+        </w:rPr>
+        <w:t>The first main component is the file reader and splitter, from the name we understand that if reads the file and splits however this is not done in 2 different stages but at the same time, basically we read the file in chunks of 64 thousand characters.</w:t>
+      </w:r>
+      <w:r>
+        <w:rPr>
+          <w:sz w:val="24"/>
+          <w:lang w:val="en-US"/>
+        </w:rPr>
+        <w:t xml:space="preserve"> After reading each </w:t>
+      </w:r>
+      <w:r>
+        <w:rPr>
+          <w:sz w:val="24"/>
+          <w:lang w:val="en-US"/>
+        </w:rPr>
+        <w:t>chunk we then encapsulate it in an object that will handle the protocol of sending it over the network and receiving answers.</w:t>
+      </w:r>
+      <w:r>
+        <w:rPr>
+          <w:sz w:val="24"/>
+          <w:lang w:val="en-US"/>
+        </w:rPr>
+        <w:t xml:space="preserve"> When we are done with this we register in a file database the number of chunks and file </w:t>
+      </w:r>
+      <w:r>
+        <w:rPr>
+          <w:sz w:val="24"/>
+          <w:lang w:val="en-US"/>
+        </w:rPr>
+        <w:t>ID</w:t>
+      </w:r>
+      <w:r>
+        <w:rPr>
+          <w:sz w:val="24"/>
+          <w:lang w:val="en-US"/>
+        </w:rPr>
+        <w:t xml:space="preserve"> of the file.</w:t>
+      </w:r>
+      <w:r>
+        <w:rPr>
+          <w:sz w:val="24"/>
+          <w:lang w:val="en-US"/>
+        </w:rPr>
+        <w:t xml:space="preserve"> There are a lot of details that have been left out as they do not contribute to the concurrency of the protocol.</w:t>
+      </w:r>
+    </w:p>
+    <w:p>
+      <w:pPr>
+        <w:jc w:val="both"/>
+        <w:rPr>
+          <w:sz w:val="24"/>
+          <w:lang w:val="en-US"/>
+        </w:rPr>
+      </w:pPr>
+      <w:r>
+        <w:rPr>
+          <w:sz w:val="24"/>
+          <w:lang w:val="en-US"/>
+        </w:rPr>
+        <w:t xml:space="preserve">The second main component is </w:t>
+      </w:r>
+      <w:r>
+        <w:rPr>
+          <w:sz w:val="24"/>
+          <w:lang w:val="en-US"/>
+        </w:rPr>
+        <w:t>responsible for handling sending a chunk over the network and receiving its responses</w:t>
+      </w:r>
+      <w:r>
+        <w:rPr>
+          <w:sz w:val="24"/>
+          <w:lang w:val="en-US"/>
+        </w:rPr>
+        <w:t xml:space="preserve"> we call this the PUTCHUNK stub thread</w:t>
+      </w:r>
+      <w:r>
+        <w:rPr>
+          <w:sz w:val="24"/>
+          <w:lang w:val="en-US"/>
+        </w:rPr>
+        <w:t>.</w:t>
+      </w:r>
+      <w:r>
+        <w:rPr>
+          <w:sz w:val="24"/>
+          <w:lang w:val="en-US"/>
+        </w:rPr>
+        <w:t xml:space="preserve"> To achieve </w:t>
+      </w:r>
+      <w:r>
+        <w:rPr>
+          <w:sz w:val="24"/>
+          <w:lang w:val="en-US"/>
+        </w:rPr>
+        <w:t>this,</w:t>
+      </w:r>
+      <w:r>
+        <w:rPr>
+          <w:sz w:val="24"/>
+          <w:lang w:val="en-US"/>
+        </w:rPr>
+        <w:t xml:space="preserve"> it implements the runnable interface, when a thread is launched for it the body is encapsulated in a PUTCHUNK message and sent over the data backup channel, it then proceeds to wait for responses.</w:t>
+      </w:r>
+      <w:r>
+        <w:rPr>
+          <w:sz w:val="24"/>
+          <w:lang w:val="en-US"/>
+        </w:rPr>
+        <w:t xml:space="preserve"> </w:t>
+      </w:r>
+      <w:r>
+        <w:rPr>
+          <w:sz w:val="24"/>
+          <w:lang w:val="en-US"/>
+        </w:rPr>
+        <w:t>Waiting for response exerts a need on the dispatcher, a need to signal the threads whenever a message directed at it is received and then pass along the message to the thread.</w:t>
+      </w:r>
+      <w:r>
+        <w:rPr>
+          <w:sz w:val="24"/>
+          <w:lang w:val="en-US"/>
+        </w:rPr>
+        <w:t xml:space="preserve"> </w:t>
+      </w:r>
+      <w:r>
+        <w:rPr>
+          <w:sz w:val="24"/>
+          <w:lang w:val="en-US"/>
+        </w:rPr>
+        <w:t>For</w:t>
+      </w:r>
+      <w:r>
+        <w:rPr>
+          <w:sz w:val="24"/>
+          <w:lang w:val="en-US"/>
+        </w:rPr>
+        <w:t xml:space="preserve"> this to work when a thread that handles a chunk is created we register it as a thread that is waiting for responses to a PUTCHUNK message </w:t>
+      </w:r>
+      <w:r>
+        <w:rPr>
+          <w:sz w:val="24"/>
+          <w:lang w:val="en-US"/>
+        </w:rPr>
+        <w:t>directed at a file ID and specific chunk, we also give the thread a queue where inbound messages are kept.</w:t>
+      </w:r>
+      <w:r>
+        <w:rPr>
+          <w:sz w:val="24"/>
+          <w:lang w:val="en-US"/>
+        </w:rPr>
+        <w:t xml:space="preserve"> Since the </w:t>
+      </w:r>
+      <w:r>
+        <w:rPr>
+          <w:sz w:val="24"/>
+          <w:lang w:val="en-US"/>
+        </w:rPr>
+        <w:t xml:space="preserve">thread implements the runnable interface we have access to the </w:t>
+      </w:r>
+      <w:proofErr w:type="gramStart"/>
+      <w:r>
+        <w:rPr>
+          <w:sz w:val="24"/>
+          <w:lang w:val="en-US"/>
+        </w:rPr>
+        <w:t>wait(</w:t>
+      </w:r>
+      <w:proofErr w:type="gramEnd"/>
+      <w:r>
+        <w:rPr>
+          <w:sz w:val="24"/>
+          <w:lang w:val="en-US"/>
+        </w:rPr>
+        <w:t xml:space="preserve">) and notify() methods these allows us to wait until a message for the thread is </w:t>
+      </w:r>
+      <w:r>
+        <w:rPr>
+          <w:sz w:val="24"/>
+          <w:lang w:val="en-US"/>
+        </w:rPr>
+        <w:t>received</w:t>
+      </w:r>
+      <w:r>
+        <w:rPr>
+          <w:sz w:val="24"/>
+          <w:lang w:val="en-US"/>
+        </w:rPr>
+        <w:t>.</w:t>
+      </w:r>
+      <w:r>
+        <w:rPr>
+          <w:sz w:val="24"/>
+          <w:lang w:val="en-US"/>
+        </w:rPr>
+        <w:t xml:space="preserve"> As such the cycle of events is rather simple, the thread starts by sending the PUTCHUNK message and then proceeds to wait for responses, if the queue is empty we will wait a duration of time equal to the current timeout period</w:t>
+      </w:r>
+      <w:r>
+        <w:rPr>
+          <w:sz w:val="24"/>
+          <w:lang w:val="en-US"/>
+        </w:rPr>
+        <w:t>.</w:t>
+      </w:r>
+      <w:r>
+        <w:rPr>
+          <w:sz w:val="24"/>
+          <w:lang w:val="en-US"/>
+        </w:rPr>
+        <w:t xml:space="preserve"> If we are able to read the </w:t>
+      </w:r>
+      <w:proofErr w:type="gramStart"/>
+      <w:r>
+        <w:rPr>
+          <w:sz w:val="24"/>
+          <w:lang w:val="en-US"/>
+        </w:rPr>
+        <w:t>message</w:t>
+      </w:r>
+      <w:proofErr w:type="gramEnd"/>
+      <w:r>
+        <w:rPr>
+          <w:sz w:val="24"/>
+          <w:lang w:val="en-US"/>
+        </w:rPr>
+        <w:t xml:space="preserve"> we validate it and increment the replication degree counter and reset the timeout period </w:t>
+      </w:r>
+      <w:r>
+        <w:rPr>
+          <w:sz w:val="24"/>
+          <w:lang w:val="en-US"/>
+        </w:rPr>
+        <w:t>back to</w:t>
+      </w:r>
+      <w:r>
+        <w:rPr>
+          <w:sz w:val="24"/>
+          <w:lang w:val="en-US"/>
+        </w:rPr>
+        <w:t xml:space="preserve"> 1 second and repeat the process until we timeout either at the max timeout time of 16 second or we timeout and the desired replication degree was reached.</w:t>
+      </w:r>
+      <w:r>
+        <w:rPr>
+          <w:sz w:val="24"/>
+          <w:lang w:val="en-US"/>
+        </w:rPr>
+        <w:t xml:space="preserve"> From the dispatcher´s side </w:t>
+      </w:r>
+      <w:r>
+        <w:rPr>
+          <w:sz w:val="24"/>
+          <w:lang w:val="en-US"/>
+        </w:rPr>
+        <w:t xml:space="preserve">when it parses a stored message it will access the registry of PUTCHUNK threads and search for one </w:t>
+      </w:r>
+      <w:r>
+        <w:rPr>
+          <w:sz w:val="24"/>
+          <w:lang w:val="en-US"/>
+        </w:rPr>
+        <w:t>with the file ID and chunk number of the message, if there is one it adds it to the inbound queue of that thread and notifies it.</w:t>
       </w:r>
     </w:p>
     <w:sectPr>
@@ -1075,7 +1423,7 @@
 </file>
 
 <file path=customXml/itemProps1.xml><?xml version="1.0" encoding="utf-8"?>
-<ds:datastoreItem xmlns:ds="http://purl.oclc.org/ooxml/officeDocument/customXml" ds:itemID="{C59B05B8-7DC6-492E-912F-1B15B4D2D643}">
+<ds:datastoreItem xmlns:ds="http://purl.oclc.org/ooxml/officeDocument/customXml" ds:itemID="{D12870BA-E551-4967-8B07-A9747A00A146}">
   <ds:schemaRefs>
     <ds:schemaRef ds:uri="http://schemas.openxmlformats.org/officeDocument/2006/bibliography"/>
   </ds:schemaRefs>

</xml_diff>